<commit_message>
added box plot analysis to report, made horizontal
</commit_message>
<xml_diff>
--- a/Project/EchoChambersReport/ICISDM2018.docx
+++ b/Project/EchoChambersReport/ICISDM2018.docx
@@ -467,21 +467,7 @@
           <w:rFonts w:eastAsia="Times New Roman"/>
           <w:szCs w:val="18"/>
         </w:rPr>
-        <w:t>The effects of conversations happening in cyberspace have a very real and measurable impact in the real world. Hampton et al [5] found in 2016 that “Twitter users who felt their audience on Twitter agreed with their opinion were more willing to speak out on that issue in the workplace”.</w:t>
-      </w:r>
-      <w:r>
-        <w:rPr>
-          <w:rFonts w:eastAsia="Times New Roman"/>
-          <w:szCs w:val="18"/>
-        </w:rPr>
-        <w:t xml:space="preserve"> </w:t>
-      </w:r>
-      <w:r>
-        <w:rPr>
-          <w:rFonts w:eastAsia="Times New Roman"/>
-          <w:szCs w:val="18"/>
-        </w:rPr>
-        <w:t xml:space="preserve">There have been numerous methodologies used to locate and visualize the Echo Chambers that become present online and on social media, including analyzing blog posts and the comments on those posts and analyzing the messages and connections found on Twitter and Facebook. </w:t>
+        <w:t xml:space="preserve">The effects of conversations happening in cyberspace have a very real and measurable impact in the real world. Hampton et al [5] found in 2016 that “Twitter users who felt their audience on Twitter agreed with their opinion were more willing to speak out on that issue in the workplace”. There have been numerous methodologies used to locate and visualize the Echo Chambers that become present online and on social media, including analyzing blog posts and the comments on those posts and analyzing the messages and connections found on Twitter and Facebook. </w:t>
       </w:r>
     </w:p>
     <w:p>
@@ -1089,16 +1075,7 @@
           <w:rFonts w:eastAsia="Times New Roman"/>
           <w:szCs w:val="18"/>
         </w:rPr>
-        <w:t xml:space="preserve"> of followers to find if followers of one political party are less likely to follow the members of the other. This was indeed the case and, in addition, we found that, in general, Democrats were less likely than Republicans to follow senators of the other party, but that Republicans who followed all top members of their party were less likely than Democrats to follow senators from the other party.</w:t>
-      </w:r>
-      <w:bookmarkStart w:id="0" w:name="_GoBack"/>
-      <w:bookmarkEnd w:id="0"/>
-      <w:r>
-        <w:rPr>
-          <w:rFonts w:eastAsia="Times New Roman"/>
-          <w:szCs w:val="18"/>
-        </w:rPr>
-        <w:t xml:space="preserve"> </w:t>
+        <w:t xml:space="preserve"> of followers to find if followers of one political party are less likely to follow the members of the other. This was indeed the case and, in addition, we found that, in general, Democrats were less likely than Republicans to follow senators of the other party, but that Republicans who followed all top members of their party were less likely than Democrats to follow senators from the other party. </w:t>
       </w:r>
     </w:p>
     <w:p>
@@ -1227,28 +1204,12 @@
         </w:rPr>
         <w:t>2,167,455 followers who followed at least one of our Democrats, we found that 6,498 followed all six of our Democrat Senators, and that 6,033, almost 93 percent, of these did not follow any of our Republican senators as shown in Figure 1.</w:t>
       </w:r>
-    </w:p>
-    <w:p>
-      <w:pPr>
-        <w:rPr>
-          <w:b/>
-          <w:szCs w:val="18"/>
-        </w:rPr>
-      </w:pPr>
-      <w:r>
-        <w:rPr>
-          <w:b/>
-          <w:szCs w:val="18"/>
-        </w:rPr>
-        <w:t>[[One more visualization here]]</w:t>
-      </w:r>
-    </w:p>
-    <w:p>
-      <w:pPr>
-        <w:rPr>
-          <w:szCs w:val="18"/>
-        </w:rPr>
-      </w:pPr>
+      <w:r>
+        <w:rPr>
+          <w:szCs w:val="18"/>
+        </w:rPr>
+        <w:t xml:space="preserve"> The percentage of Twitter users who follow at least one Republican Senator and no Democrat Senators is lower than the percentage of users who follow at least a single Democrat Senator and no Republican Senators. This potentially indicates that followers of Republican Senators are more likely to also follow a Democrat Senator than followers of Democrat Senators are to follow a Republican Senator. However, users who follow all four of our Republican Senators are also shown to be slightly less likely than users who follow all top Democrat Senators to follow members of the other party.</w:t>
+      </w:r>
     </w:p>
     <w:p>
       <w:pPr>
@@ -1259,22 +1220,105 @@
         </w:rPr>
       </w:pPr>
       <w:r>
-        <w:t xml:space="preserve">Figure 1 shows the party followers who follow a </w:t>
-      </w:r>
-      <w:r>
-        <w:t>party’s</w:t>
-      </w:r>
-      <w:r>
-        <w:t xml:space="preserve"> senators, but do not follow any of the other party's senators. The percentage of Twitter users who follow at least one Republican Senator and no Democrat Senators is lower than the percentage of users who follow at least one Democrat Senator and no Republican Senators. This potentially indicates that followers of Republican Senators are more likely to also follow Democrat Senators than followers of Democrat Senators are to follow Republican Senators. However, users who follow all four of our Republican Senators are</w:t>
-      </w:r>
-      <w:r>
-        <w:t xml:space="preserve"> slightly</w:t>
-      </w:r>
-      <w:r>
-        <w:t xml:space="preserve"> less likely to follow any Democrat Senators than followers of all four of our Democrat Senators</w:t>
-      </w:r>
-      <w:r>
-        <w:t>.</w:t>
+        <w:rPr>
+          <w:noProof/>
+          <w:sz w:val="16"/>
+          <w:szCs w:val="18"/>
+          <w:lang w:eastAsia="en-AU"/>
+        </w:rPr>
+        <w:drawing>
+          <wp:inline distT="0" distB="0" distL="0" distR="0">
+            <wp:extent cx="3040380" cy="1735455"/>
+            <wp:effectExtent l="0" t="0" r="7620" b="0"/>
+            <wp:docPr id="6" name="Picture 6"/>
+            <wp:cNvGraphicFramePr>
+              <a:graphicFrameLocks xmlns:a="http://schemas.openxmlformats.org/drawingml/2006/main" noChangeAspect="1"/>
+            </wp:cNvGraphicFramePr>
+            <a:graphic xmlns:a="http://schemas.openxmlformats.org/drawingml/2006/main">
+              <a:graphicData uri="http://schemas.openxmlformats.org/drawingml/2006/picture">
+                <pic:pic xmlns:pic="http://schemas.openxmlformats.org/drawingml/2006/picture">
+                  <pic:nvPicPr>
+                    <pic:cNvPr id="0" name="Picture 8"/>
+                    <pic:cNvPicPr>
+                      <a:picLocks noChangeAspect="1" noChangeArrowheads="1"/>
+                    </pic:cNvPicPr>
+                  </pic:nvPicPr>
+                  <pic:blipFill>
+                    <a:blip r:embed="rId10" cstate="print">
+                      <a:extLst>
+                        <a:ext uri="{28A0092B-C50C-407E-A947-70E740481C1C}">
+                          <a14:useLocalDpi xmlns:a14="http://schemas.microsoft.com/office/drawing/2010/main" val="0"/>
+                        </a:ext>
+                      </a:extLst>
+                    </a:blip>
+                    <a:srcRect/>
+                    <a:stretch>
+                      <a:fillRect/>
+                    </a:stretch>
+                  </pic:blipFill>
+                  <pic:spPr bwMode="auto">
+                    <a:xfrm>
+                      <a:off x="0" y="0"/>
+                      <a:ext cx="3040380" cy="1735455"/>
+                    </a:xfrm>
+                    <a:prstGeom prst="rect">
+                      <a:avLst/>
+                    </a:prstGeom>
+                    <a:noFill/>
+                    <a:ln>
+                      <a:noFill/>
+                    </a:ln>
+                  </pic:spPr>
+                </pic:pic>
+              </a:graphicData>
+            </a:graphic>
+          </wp:inline>
+        </w:drawing>
+      </w:r>
+    </w:p>
+    <w:p>
+      <w:pPr>
+        <w:pStyle w:val="Caption"/>
+        <w:jc w:val="both"/>
+      </w:pPr>
+      <w:r>
+        <w:t xml:space="preserve">Figure </w:t>
+      </w:r>
+      <w:r>
+        <w:t>2</w:t>
+      </w:r>
+      <w:r>
+        <w:t xml:space="preserve">. </w:t>
+      </w:r>
+      <w:r>
+        <w:t>Percentage of shared followers within and between parties.</w:t>
+      </w:r>
+    </w:p>
+    <w:p>
+      <w:pPr>
+        <w:rPr>
+          <w:lang w:eastAsia="en-AU"/>
+        </w:rPr>
+      </w:pPr>
+      <w:r>
+        <w:rPr>
+          <w:lang w:eastAsia="en-AU"/>
+        </w:rPr>
+        <w:t>Figure 2 shows the percentage of shared followers between the ten senators, both within the same party and between the two parties. On average, we find a higher percentage of shared followers for the Democrat Senators than the Republicans, seeming to suggest that followers of the Democrats are more likely to follow multiple Democrat Senators than followers of the Republicans are to follow multiple Republican Senators. We also find a lower percentage of shared followers between the parties, seeming to indicate a divide between the</w:t>
+      </w:r>
+      <w:r>
+        <w:rPr>
+          <w:lang w:eastAsia="en-AU"/>
+        </w:rPr>
+        <w:t xml:space="preserve"> followers of the two</w:t>
+      </w:r>
+      <w:bookmarkStart w:id="0" w:name="_GoBack"/>
+      <w:bookmarkEnd w:id="0"/>
+      <w:r>
+        <w:rPr>
+          <w:lang w:eastAsia="en-AU"/>
+        </w:rPr>
+        <w:t xml:space="preserve">.  </w:t>
       </w:r>
     </w:p>
     <w:p>
@@ -1417,6 +1461,7 @@
         <w:rPr>
           <w:szCs w:val="18"/>
         </w:rPr>
+        <w:lastRenderedPageBreak/>
         <w:t>it might also be a solution. [Online]. Available:</w:t>
       </w:r>
     </w:p>
@@ -1627,14 +1672,7 @@
         <w:rPr>
           <w:szCs w:val="18"/>
         </w:rPr>
-        <w:t xml:space="preserve">Privacy, Security, Risk and Trust (PASSAT) and 2011 </w:t>
-      </w:r>
-      <w:r>
-        <w:rPr>
-          <w:szCs w:val="18"/>
-        </w:rPr>
-        <w:lastRenderedPageBreak/>
-        <w:t>IEEE Third</w:t>
+        <w:t>Privacy, Security, Risk and Trust (PASSAT) and 2011 IEEE Third</w:t>
       </w:r>
       <w:r>
         <w:rPr>
@@ -1887,13 +1925,7 @@
         <w:rPr>
           <w:szCs w:val="18"/>
         </w:rPr>
-        <w:t xml:space="preserve">from left to right: Is online political </w:t>
-      </w:r>
-      <w:r>
-        <w:rPr>
-          <w:szCs w:val="18"/>
-        </w:rPr>
-        <w:t>communication more than an echo</w:t>
+        <w:t>from left to right: Is online political communication more than an echo</w:t>
       </w:r>
       <w:r>
         <w:rPr>
@@ -3012,6 +3044,8 @@
     <w:lsdException w:name="Table Subtle 2" w:semiHidden="1" w:unhideWhenUsed="1"/>
     <w:lsdException w:name="Table Web 1" w:semiHidden="1" w:unhideWhenUsed="1"/>
     <w:lsdException w:name="Table Web 2" w:semiHidden="1" w:unhideWhenUsed="1"/>
+    <w:lsdException w:name="Table Web 3" w:semiHidden="1" w:unhideWhenUsed="1"/>
+    <w:lsdException w:name="Table Theme" w:semiHidden="1" w:unhideWhenUsed="1"/>
     <w:lsdException w:name="Placeholder Text" w:semiHidden="1" w:uiPriority="99"/>
     <w:lsdException w:name="No Spacing" w:uiPriority="1" w:qFormat="1"/>
     <w:lsdException w:name="Light Shading" w:uiPriority="60"/>
@@ -3399,6 +3433,7 @@
   <w:style w:type="character" w:default="1" w:styleId="DefaultParagraphFont">
     <w:name w:val="Default Paragraph Font"/>
     <w:uiPriority w:val="1"/>
+    <w:semiHidden/>
     <w:unhideWhenUsed/>
   </w:style>
   <w:style w:type="table" w:default="1" w:styleId="TableNormal">

</xml_diff>

<commit_message>
added project lda graph for democrats
</commit_message>
<xml_diff>
--- a/Project/EchoChambersReport/ICISDM2018.docx
+++ b/Project/EchoChambersReport/ICISDM2018.docx
@@ -373,7 +373,7 @@
         <w:spacing w:before="120"/>
       </w:pPr>
       <w:r>
-        <w:t>INTRODUCTION</w:t>
+        <w:t>Introduction</w:t>
       </w:r>
     </w:p>
     <w:p>
@@ -928,7 +928,7 @@
         <w:spacing w:before="120"/>
       </w:pPr>
       <w:r>
-        <w:t>Methodology</w:t>
+        <w:t>Current Affairs Analysis</w:t>
       </w:r>
     </w:p>
     <w:p>
@@ -936,7 +936,6 @@
         <w:t xml:space="preserve">The study described in this paper utilizes data collected from Twitter through the Twitter API and data manipulation, both using Python.  </w:t>
       </w:r>
     </w:p>
-    <w:p/>
     <w:p>
       <w:pPr>
         <w:pStyle w:val="Heading2"/>
@@ -953,11 +952,11 @@
         <w:ind w:firstLine="0"/>
       </w:pPr>
       <w:r>
-        <w:t xml:space="preserve">Data used for this study was collected from the ten United States Senators which have the largest following on Twitter, measured by </w:t>
+        <w:t xml:space="preserve">Data used for this study was collected from the ten United States Senators which have the largest following on Twitter, measured by the number of followers according to [15], as their party affiliation </w:t>
       </w:r>
       <w:r>
         <w:lastRenderedPageBreak/>
-        <w:t>the number of followers according to [15], as their party affiliation is already established, as are their Twitter handles. From these accounts, we collected a subset of 500,000 followers per Senator, for a total of 3,338,398 unique users shared across all accounts, with Republican Senators having 1,678,040 unique followers, and Democrat Senators having 2,167,455 unique followers. Individual follower accounts for each senator are given in Table 1.</w:t>
+        <w:t>is already established, as are their Twitter handles. From these accounts, we collected a subset of 500,000 followers per Senator, for a total of 3,338,398 unique users shared across all accounts, with Republican Senators having 1,678,040 unique followers, and Democrat Senators having 2,167,455 unique followers. Individual follower accounts for each senator are given in Table 1.</w:t>
       </w:r>
     </w:p>
     <w:p>
@@ -1019,33 +1018,20 @@
     </w:p>
     <w:p>
       <w:pPr>
+        <w:pStyle w:val="Heading1"/>
+        <w:spacing w:before="120"/>
+      </w:pPr>
+      <w:r>
+        <w:t>Experimenting Results</w:t>
+      </w:r>
+    </w:p>
+    <w:p>
+      <w:pPr>
         <w:pStyle w:val="Heading2"/>
-        <w:spacing w:before="120"/>
-      </w:pPr>
-      <w:r>
-        <w:t>Implementation</w:t>
-      </w:r>
-    </w:p>
-    <w:p>
-      <w:pPr>
-        <w:rPr>
-          <w:i/>
-          <w:sz w:val="22"/>
-        </w:rPr>
-      </w:pPr>
-      <w:r>
-        <w:rPr>
-          <w:i/>
-          <w:sz w:val="22"/>
-        </w:rPr>
-        <w:t>3.2.1</w:t>
-      </w:r>
-      <w:r>
-        <w:rPr>
-          <w:i/>
-          <w:sz w:val="22"/>
-        </w:rPr>
-        <w:t xml:space="preserve"> Follower Analysis</w:t>
+        <w:spacing w:before="0"/>
+      </w:pPr>
+      <w:r>
+        <w:t>Follower Analysis</w:t>
       </w:r>
     </w:p>
     <w:p>
@@ -1196,13 +1182,13 @@
         <w:rPr>
           <w:szCs w:val="18"/>
         </w:rPr>
-        <w:t xml:space="preserve"> the top members of a particular party. Out of 1,678,040 followers who followed at least one of our Republicans, we found that 11,393 followed all four of our Republican Senators. Of this 11,393, we found that 10,928, almost 96 percent, did not follow any of our Democrat Senators, meaning they exclusively followed the four Republicans. Similarly, of our </w:t>
-      </w:r>
-      <w:r>
-        <w:rPr>
-          <w:szCs w:val="18"/>
-        </w:rPr>
-        <w:t>2,167,455 followers who followed at least one of our Democrats, we found that 6,498 followed all six of our Democrat Senators, and that 6,033, almost 93 percent, of these did not follow any of our Republican senators as shown in Figure 1.</w:t>
+        <w:t xml:space="preserve"> the top members of a particular party. Out of 1,678,040 followers who followed at least one of our Republicans, we found that 11,393 followed all four of our Republican Senators. Of this, we found that 10,928, almost 96 percent, did not follow any of our Democrat Senators, meaning they exclusively followed the four Republicans. Similarly, of our 2,167,455 followers who followed at least one of our Democrats, we found that 6,498 followed all six of our Democrat Senators, and </w:t>
+      </w:r>
+      <w:r>
+        <w:rPr>
+          <w:szCs w:val="18"/>
+        </w:rPr>
+        <w:t>that 6,033, almost 93 percent, of these did not follow any of our Republican senators as shown in Figure 1.</w:t>
       </w:r>
       <w:r>
         <w:rPr>
@@ -1228,9 +1214,9 @@
         </w:rPr>
         <w:drawing>
           <wp:inline distT="0" distB="0" distL="0" distR="0">
-            <wp:extent cx="3040380" cy="1735455"/>
-            <wp:effectExtent l="0" t="0" r="7620" b="0"/>
-            <wp:docPr id="6" name="Picture 6"/>
+            <wp:extent cx="3042285" cy="1859280"/>
+            <wp:effectExtent l="0" t="0" r="5715" b="7620"/>
+            <wp:docPr id="7" name="Picture 7"/>
             <wp:cNvGraphicFramePr>
               <a:graphicFrameLocks xmlns:a="http://schemas.openxmlformats.org/drawingml/2006/main" noChangeAspect="1"/>
             </wp:cNvGraphicFramePr>
@@ -1238,7 +1224,7 @@
               <a:graphicData uri="http://schemas.openxmlformats.org/drawingml/2006/picture">
                 <pic:pic xmlns:pic="http://schemas.openxmlformats.org/drawingml/2006/picture">
                   <pic:nvPicPr>
-                    <pic:cNvPr id="0" name="Picture 8"/>
+                    <pic:cNvPr id="0" name="Picture 9"/>
                     <pic:cNvPicPr>
                       <a:picLocks noChangeAspect="1" noChangeArrowheads="1"/>
                     </pic:cNvPicPr>
@@ -1259,7 +1245,7 @@
                   <pic:spPr bwMode="auto">
                     <a:xfrm>
                       <a:off x="0" y="0"/>
-                      <a:ext cx="3040380" cy="1735455"/>
+                      <a:ext cx="3042285" cy="1859280"/>
                     </a:xfrm>
                     <a:prstGeom prst="rect">
                       <a:avLst/>
@@ -1312,8 +1298,6 @@
         </w:rPr>
         <w:t xml:space="preserve"> followers of the two</w:t>
       </w:r>
-      <w:bookmarkStart w:id="0" w:name="_GoBack"/>
-      <w:bookmarkEnd w:id="0"/>
       <w:r>
         <w:rPr>
           <w:lang w:eastAsia="en-AU"/>
@@ -1323,20 +1307,23 @@
     </w:p>
     <w:p>
       <w:pPr>
-        <w:spacing w:after="0"/>
+        <w:pStyle w:val="Heading2"/>
+        <w:spacing w:before="0"/>
+      </w:pPr>
+      <w:r>
         <w:rPr>
           <w:rFonts w:eastAsia="Times New Roman"/>
           <w:i/>
           <w:sz w:val="22"/>
         </w:rPr>
-      </w:pPr>
-      <w:r>
-        <w:rPr>
-          <w:rFonts w:eastAsia="Times New Roman"/>
-          <w:i/>
+        <w:t xml:space="preserve"> </w:t>
+      </w:r>
+      <w:r>
+        <w:rPr>
+          <w:rFonts w:eastAsia="Times New Roman"/>
           <w:sz w:val="22"/>
         </w:rPr>
-        <w:t>3.2.2 Topic Analysis</w:t>
+        <w:t>Current Affair Analysis</w:t>
       </w:r>
     </w:p>
     <w:p>
@@ -1399,7 +1386,7 @@
         <w:spacing w:before="120"/>
       </w:pPr>
       <w:r>
-        <w:t>Discussion</w:t>
+        <w:t>Conclusion</w:t>
       </w:r>
     </w:p>
     <w:p>
@@ -1425,8 +1412,10 @@
         <w:spacing w:before="120"/>
       </w:pPr>
       <w:r>
-        <w:t>REFERENCES</w:t>
-      </w:r>
+        <w:t>Referrences</w:t>
+      </w:r>
+      <w:bookmarkStart w:id="0" w:name="_GoBack"/>
+      <w:bookmarkEnd w:id="0"/>
     </w:p>
     <w:p>
       <w:pPr>
@@ -1461,7 +1450,6 @@
         <w:rPr>
           <w:szCs w:val="18"/>
         </w:rPr>
-        <w:lastRenderedPageBreak/>
         <w:t>it might also be a solution. [Online]. Available:</w:t>
       </w:r>
     </w:p>
@@ -1480,6 +1468,7 @@
         <w:rPr>
           <w:szCs w:val="18"/>
         </w:rPr>
+        <w:lastRenderedPageBreak/>
         <w:t>https://www.npr.org/sections/alltechconsidered/2017/04/12/522760479/tech-creates-our-political-echo-chambers-it-might-also-be-a-solution</w:t>
       </w:r>
     </w:p>
@@ -3433,7 +3422,6 @@
   <w:style w:type="character" w:default="1" w:styleId="DefaultParagraphFont">
     <w:name w:val="Default Paragraph Font"/>
     <w:uiPriority w:val="1"/>
-    <w:semiHidden/>
     <w:unhideWhenUsed/>
   </w:style>
   <w:style w:type="table" w:default="1" w:styleId="TableNormal">

</xml_diff>

<commit_message>
added republican lda analysis
</commit_message>
<xml_diff>
--- a/Project/EchoChambersReport/ICISDM2018.docx
+++ b/Project/EchoChambersReport/ICISDM2018.docx
@@ -928,7 +928,12 @@
         <w:spacing w:before="120"/>
       </w:pPr>
       <w:r>
-        <w:t>Current Affairs Analysis</w:t>
+        <w:t>Experiment</w:t>
+      </w:r>
+      <w:bookmarkStart w:id="0" w:name="_GoBack"/>
+      <w:bookmarkEnd w:id="0"/>
+      <w:r>
+        <w:t xml:space="preserve"> Setup</w:t>
       </w:r>
     </w:p>
     <w:p>
@@ -1022,7 +1027,13 @@
         <w:spacing w:before="120"/>
       </w:pPr>
       <w:r>
-        <w:t>Experimenting Results</w:t>
+        <w:t>Experiment</w:t>
+      </w:r>
+      <w:r>
+        <w:t>ation</w:t>
+      </w:r>
+      <w:r>
+        <w:t xml:space="preserve"> Results</w:t>
       </w:r>
     </w:p>
     <w:p>
@@ -1214,9 +1225,9 @@
         </w:rPr>
         <w:drawing>
           <wp:inline distT="0" distB="0" distL="0" distR="0">
-            <wp:extent cx="3042285" cy="1859280"/>
-            <wp:effectExtent l="0" t="0" r="5715" b="7620"/>
-            <wp:docPr id="7" name="Picture 7"/>
+            <wp:extent cx="3043555" cy="1859915"/>
+            <wp:effectExtent l="0" t="0" r="4445" b="6985"/>
+            <wp:docPr id="8" name="Picture 8"/>
             <wp:cNvGraphicFramePr>
               <a:graphicFrameLocks xmlns:a="http://schemas.openxmlformats.org/drawingml/2006/main" noChangeAspect="1"/>
             </wp:cNvGraphicFramePr>
@@ -1224,7 +1235,7 @@
               <a:graphicData uri="http://schemas.openxmlformats.org/drawingml/2006/picture">
                 <pic:pic xmlns:pic="http://schemas.openxmlformats.org/drawingml/2006/picture">
                   <pic:nvPicPr>
-                    <pic:cNvPr id="0" name="Picture 9"/>
+                    <pic:cNvPr id="0" name="Picture 10"/>
                     <pic:cNvPicPr>
                       <a:picLocks noChangeAspect="1" noChangeArrowheads="1"/>
                     </pic:cNvPicPr>
@@ -1245,7 +1256,7 @@
                   <pic:spPr bwMode="auto">
                     <a:xfrm>
                       <a:off x="0" y="0"/>
-                      <a:ext cx="3042285" cy="1859280"/>
+                      <a:ext cx="3043555" cy="1859915"/>
                     </a:xfrm>
                     <a:prstGeom prst="rect">
                       <a:avLst/>
@@ -1414,8 +1425,6 @@
       <w:r>
         <w:t>Referrences</w:t>
       </w:r>
-      <w:bookmarkStart w:id="0" w:name="_GoBack"/>
-      <w:bookmarkEnd w:id="0"/>
     </w:p>
     <w:p>
       <w:pPr>

</xml_diff>

<commit_message>
Added message comparison tweets, work on report
</commit_message>
<xml_diff>
--- a/Project/EchoChambersReport/ICISDM2018.docx
+++ b/Project/EchoChambersReport/ICISDM2018.docx
@@ -423,7 +423,25 @@
         <w:t xml:space="preserve"> individuals to form ties with one another in a form of Confirmation Bias is also known as homophily. The phenomenon which causes this is often cited as cognitive dissonance and selective exposure theories, well </w:t>
       </w:r>
       <w:r>
-        <w:t xml:space="preserve">researched and explained areas of human psychology. According to these theories, people experience positive feeling when they are presented with information which confirms their already held opinions on the subject. When faced with opinions which conflict with their own, humans are more likely to experience stress and a pressure to conform. This leads to individuals being more likely to seek out others who agree with them and to find information and discussions which reinforce their original and already held view. This leads to individuals grouping together into smaller homogeneous groups out of the overall public sphere, affiliating with other individuals with similar beliefs, educations, and world views. It follows, then, that the Echo Chamber </w:t>
+        <w:t>researched and explained areas of human psychology. According to these theories, people experience positive feeling when they are presented with information which confirms their already held opinions on the subject. When faced with opinions which conflict with their own, humans are more likely to experience stress and a pressure to conform. This leads to individuals being more likely to seek out others who agree with them and to find information and discussions which reinforce their original and already held view</w:t>
+      </w:r>
+      <w:r>
+        <w:t>, causing</w:t>
+      </w:r>
+      <w:r>
+        <w:t xml:space="preserve"> individuals </w:t>
+      </w:r>
+      <w:r>
+        <w:t xml:space="preserve">to </w:t>
+      </w:r>
+      <w:r>
+        <w:t>join</w:t>
+      </w:r>
+      <w:r>
+        <w:t xml:space="preserve"> </w:t>
+      </w:r>
+      <w:r>
+        <w:t xml:space="preserve">together into smaller homogeneous groups out of the overall public sphere, affiliating with other individuals with similar beliefs, educations, and world views. It follows, then, that the Echo Chamber </w:t>
       </w:r>
       <w:r>
         <w:t>E</w:t>
@@ -436,8 +454,116 @@
       <w:pPr>
         <w:spacing w:after="0"/>
       </w:pPr>
-      <w:r>
-        <w:t xml:space="preserve">We can find and visualize the formation of these Echo Chambers by utilizing the information made available on social media, namely by analyzing tweets and followers found on Twitter. Twitter is one of the largest social media platforms in the world, and with the politically charged atmosphere currently present in the United States, a large amount of data has been made easily available, allowing us to visualize the formation of these Echo Chambers on Twitter by analyzing the tweets and followers by the leading members of both parties. </w:t>
+    </w:p>
+    <w:p>
+      <w:pPr>
+        <w:spacing w:after="0"/>
+      </w:pPr>
+      <w:r>
+        <w:rPr>
+          <w:noProof/>
+        </w:rPr>
+        <w:drawing>
+          <wp:inline distT="0" distB="0" distL="0" distR="0">
+            <wp:extent cx="3021330" cy="2004060"/>
+            <wp:effectExtent l="0" t="0" r="7620" b="0"/>
+            <wp:docPr id="9" name="Picture 9"/>
+            <wp:cNvGraphicFramePr>
+              <a:graphicFrameLocks xmlns:a="http://schemas.openxmlformats.org/drawingml/2006/main" noChangeAspect="1"/>
+            </wp:cNvGraphicFramePr>
+            <a:graphic xmlns:a="http://schemas.openxmlformats.org/drawingml/2006/main">
+              <a:graphicData uri="http://schemas.openxmlformats.org/drawingml/2006/picture">
+                <pic:pic xmlns:pic="http://schemas.openxmlformats.org/drawingml/2006/picture">
+                  <pic:nvPicPr>
+                    <pic:cNvPr id="0" name="Picture 11"/>
+                    <pic:cNvPicPr>
+                      <a:picLocks noChangeAspect="1" noChangeArrowheads="1"/>
+                    </pic:cNvPicPr>
+                  </pic:nvPicPr>
+                  <pic:blipFill>
+                    <a:blip r:embed="rId8" cstate="print">
+                      <a:extLst>
+                        <a:ext uri="{28A0092B-C50C-407E-A947-70E740481C1C}">
+                          <a14:useLocalDpi xmlns:a14="http://schemas.microsoft.com/office/drawing/2010/main" val="0"/>
+                        </a:ext>
+                      </a:extLst>
+                    </a:blip>
+                    <a:srcRect/>
+                    <a:stretch>
+                      <a:fillRect/>
+                    </a:stretch>
+                  </pic:blipFill>
+                  <pic:spPr bwMode="auto">
+                    <a:xfrm>
+                      <a:off x="0" y="0"/>
+                      <a:ext cx="3021330" cy="2004060"/>
+                    </a:xfrm>
+                    <a:prstGeom prst="rect">
+                      <a:avLst/>
+                    </a:prstGeom>
+                    <a:noFill/>
+                    <a:ln>
+                      <a:noFill/>
+                    </a:ln>
+                  </pic:spPr>
+                </pic:pic>
+              </a:graphicData>
+            </a:graphic>
+          </wp:inline>
+        </w:drawing>
+      </w:r>
+    </w:p>
+    <w:p>
+      <w:pPr>
+        <w:spacing w:after="0"/>
+      </w:pPr>
+    </w:p>
+    <w:p>
+      <w:pPr>
+        <w:pStyle w:val="Caption"/>
+        <w:jc w:val="both"/>
+      </w:pPr>
+      <w:r>
+        <w:t xml:space="preserve">Figure </w:t>
+      </w:r>
+      <w:r>
+        <w:t>1</w:t>
+      </w:r>
+      <w:r>
+        <w:t xml:space="preserve">. </w:t>
+      </w:r>
+      <w:r>
+        <w:t>U</w:t>
+      </w:r>
+      <w:r>
+        <w:t>S Senators discussing the Affordable Care Act, also known as Obamacare, to their followers on Twitter.</w:t>
+      </w:r>
+      <w:r>
+        <w:t xml:space="preserve"> </w:t>
+      </w:r>
+    </w:p>
+    <w:p>
+      <w:pPr>
+        <w:spacing w:after="0"/>
+      </w:pPr>
+      <w:r>
+        <w:t>We can find and visualize the formation of these Echo Chambers by utilizing the information made available on social media, namely by analyzing tweets and followers found on Twitter. Twitter is one of the largest social media platforms in the world, and with the politically charged atmosphere currently present in the United States, a large amount of data has been made easily available, allowing us to visualize the formation of these Echo Chambers on Twitter by analyzing the tweets and followers by leading members of both p</w:t>
+      </w:r>
+      <w:bookmarkStart w:id="0" w:name="_GoBack"/>
+      <w:bookmarkEnd w:id="0"/>
+      <w:r>
+        <w:t xml:space="preserve">arties. </w:t>
+      </w:r>
+    </w:p>
+    <w:p>
+      <w:pPr>
+        <w:spacing w:after="0"/>
+      </w:pPr>
+      <w:r>
+        <w:t xml:space="preserve">We collected </w:t>
+      </w:r>
+      <w:r>
+        <w:t xml:space="preserve">the tweets and followers from leading members of both major parties in the United States, then analyzed them in order to </w:t>
       </w:r>
     </w:p>
     <w:p>
@@ -451,6 +577,7 @@
         <w:spacing w:before="120"/>
       </w:pPr>
       <w:r>
+        <w:lastRenderedPageBreak/>
         <w:t>Related Work</w:t>
       </w:r>
     </w:p>
@@ -527,15 +654,7 @@
           <w:rFonts w:eastAsia="Times New Roman"/>
           <w:szCs w:val="18"/>
         </w:rPr>
-        <w:t xml:space="preserve">With some similarity to the topic of whether ideological polarization even exists in online exchanges, which side of the political spectrum would be more likely to engage in selective </w:t>
-      </w:r>
-      <w:r>
-        <w:rPr>
-          <w:rFonts w:eastAsia="Times New Roman"/>
-          <w:szCs w:val="18"/>
-        </w:rPr>
-        <w:lastRenderedPageBreak/>
-        <w:t>exposure to information -- information which confirms the opinions which they already hold -- is still an open topic with a variety of answers from different researchers. While not the direct focus of our studies, it should be noted in the peripheral that different studies have found different results. The ones performed by Bakshy et al [7] found that liberals are much more likely than conservatives to engage in cross-ideological dissemination of political and nonpolitical information, which stands in contrast to the rising belief of many that liberals, especially those on college campuses, have formed their own echo chambers. Colleoni et al [8] found that Democrats exhibit higher levels of political homophily, indicative of an Echo Chamber, but that Republicans that follow official Republican accounts exhibit higher levels still.</w:t>
+        <w:t>With some similarity to the topic of whether ideological polarization even exists in online exchanges, which side of the political spectrum would be more likely to engage in selective exposure to information -- information which confirms the opinions which they already hold -- is still an open topic with a variety of answers from different researchers. While not the direct focus of our studies, it should be noted in the peripheral that different studies have found different results. The ones performed by Bakshy et al [7] found that liberals are much more likely than conservatives to engage in cross-ideological dissemination of political and nonpolitical information, which stands in contrast to the rising belief of many that liberals, especially those on college campuses, have formed their own echo chambers. Colleoni et al [8] found that Democrats exhibit higher levels of political homophily, indicative of an Echo Chamber, but that Republicans that follow official Republican accounts exhibit higher levels still.</w:t>
       </w:r>
     </w:p>
     <w:p>
@@ -714,14 +833,7 @@
           <w:rFonts w:eastAsia="Times New Roman"/>
           <w:szCs w:val="18"/>
         </w:rPr>
-        <w:t xml:space="preserve">a Latent </w:t>
-      </w:r>
-      <w:r>
-        <w:rPr>
-          <w:rFonts w:eastAsia="Times New Roman"/>
-          <w:szCs w:val="18"/>
-        </w:rPr>
-        <w:t>Space Model of all these Twitter user</w:t>
+        <w:t>a Latent Space Model of all these Twitter user</w:t>
       </w:r>
       <w:r>
         <w:rPr>
@@ -890,7 +1002,15 @@
           <w:rFonts w:eastAsia="Times New Roman"/>
           <w:szCs w:val="18"/>
         </w:rPr>
-        <w:t xml:space="preserve"> period from June 1st to December 31st, 2009 collected by Yang and Leskovec [14], utilizing training data containing 60,000 political and 170,000 nonpolitical titles from news blogs. They also utilized a training set containing 1,683 Democrat users and 8,868 Republican users, assuming that users who are following exclusively Republicans or Democrats are themselves Republicans or Democrats. </w:t>
+        <w:t xml:space="preserve"> period from June 1st to December 31st, 2009 collected by Yang and Leskovec [14], utilizing training data containing 60,000 political and 170,000 nonpolitical titles from news blogs. They also utilized a training set containing 1,683 Democrat users and 8,868 Republican users, </w:t>
+      </w:r>
+      <w:r>
+        <w:rPr>
+          <w:rFonts w:eastAsia="Times New Roman"/>
+          <w:szCs w:val="18"/>
+        </w:rPr>
+        <w:lastRenderedPageBreak/>
+        <w:t xml:space="preserve">assuming that users who are following exclusively Republicans or Democrats are themselves Republicans or Democrats. </w:t>
       </w:r>
     </w:p>
     <w:p>
@@ -928,12 +1048,7 @@
         <w:spacing w:before="120"/>
       </w:pPr>
       <w:r>
-        <w:t>Experiment</w:t>
-      </w:r>
-      <w:bookmarkStart w:id="0" w:name="_GoBack"/>
-      <w:bookmarkEnd w:id="0"/>
-      <w:r>
-        <w:t xml:space="preserve"> Setup</w:t>
+        <w:t>Experiment Setup</w:t>
       </w:r>
     </w:p>
     <w:p>
@@ -957,11 +1072,7 @@
         <w:ind w:firstLine="0"/>
       </w:pPr>
       <w:r>
-        <w:t xml:space="preserve">Data used for this study was collected from the ten United States Senators which have the largest following on Twitter, measured by the number of followers according to [15], as their party affiliation </w:t>
-      </w:r>
-      <w:r>
-        <w:lastRenderedPageBreak/>
-        <w:t>is already established, as are their Twitter handles. From these accounts, we collected a subset of 500,000 followers per Senator, for a total of 3,338,398 unique users shared across all accounts, with Republican Senators having 1,678,040 unique followers, and Democrat Senators having 2,167,455 unique followers. Individual follower accounts for each senator are given in Table 1.</w:t>
+        <w:t>Data used for this study was collected from the ten United States Senators which have the largest following on Twitter, measured by the number of followers according to [15], as their party affiliation is already established, as are their Twitter handles. From these accounts, we collected a subset of 500,000 followers per Senator, for a total of 3,338,398 unique users shared across all accounts, with Republican Senators having 1,678,040 unique followers, and Democrat Senators having 2,167,455 unique followers. Individual follower accounts for each senator are given in Table 1.</w:t>
       </w:r>
     </w:p>
     <w:p>
@@ -990,7 +1101,7 @@
                     <pic:cNvPicPr/>
                   </pic:nvPicPr>
                   <pic:blipFill>
-                    <a:blip r:embed="rId8"/>
+                    <a:blip r:embed="rId9"/>
                     <a:stretch>
                       <a:fillRect/>
                     </a:stretch>
@@ -1112,7 +1223,7 @@
                     </pic:cNvPicPr>
                   </pic:nvPicPr>
                   <pic:blipFill>
-                    <a:blip r:embed="rId9" cstate="print"/>
+                    <a:blip r:embed="rId10" cstate="print"/>
                     <a:srcRect/>
                     <a:stretch>
                       <a:fillRect/>
@@ -1150,22 +1261,7 @@
         <w:t xml:space="preserve">Figure </w:t>
       </w:r>
       <w:r>
-        <w:fldChar w:fldCharType="begin"/>
-      </w:r>
-      <w:r>
-        <w:instrText xml:space="preserve"> SEQ Figure \* ARABIC </w:instrText>
-      </w:r>
-      <w:r>
-        <w:fldChar w:fldCharType="separate"/>
-      </w:r>
-      <w:r>
-        <w:rPr>
-          <w:noProof/>
-        </w:rPr>
-        <w:t>1</w:t>
-      </w:r>
-      <w:r>
-        <w:fldChar w:fldCharType="end"/>
+        <w:t>2</w:t>
       </w:r>
       <w:r>
         <w:t>. Distribution of party followers who exclusively follow a particular party.</w:t>
@@ -1193,13 +1289,19 @@
         <w:rPr>
           <w:szCs w:val="18"/>
         </w:rPr>
-        <w:t xml:space="preserve"> the top members of a particular party. Out of 1,678,040 followers who followed at least one of our Republicans, we found that 11,393 followed all four of our Republican Senators. Of this, we found that 10,928, almost 96 percent, did not follow any of our Democrat Senators, meaning they exclusively followed the four Republicans. Similarly, of our 2,167,455 followers who followed at least one of our Democrats, we found that 6,498 followed all six of our Democrat Senators, and </w:t>
-      </w:r>
-      <w:r>
-        <w:rPr>
-          <w:szCs w:val="18"/>
-        </w:rPr>
-        <w:t>that 6,033, almost 93 percent, of these did not follow any of our Republican senators as shown in Figure 1.</w:t>
+        <w:t xml:space="preserve"> the top members of a particular party. Out of 1,678,040 followers who followed at least one of our Republicans, we found that 11,393 followed all four of our Republican Senators. Of this, we found that 10,928, almost 96 percent, did not follow any of our Democrat Senators, meaning they exclusively followed the four Republicans. Similarly, of our 2,167,455 followers who followed at least one of our Democrats, we found that 6,498 followed all six of our Democrat Senators, and that 6,033, almost 93 percent, of these did not follow any of our Republican senators as shown in Figure </w:t>
+      </w:r>
+      <w:r>
+        <w:rPr>
+          <w:szCs w:val="18"/>
+        </w:rPr>
+        <w:t>2</w:t>
+      </w:r>
+      <w:r>
+        <w:rPr>
+          <w:szCs w:val="18"/>
+        </w:rPr>
+        <w:t>.</w:t>
       </w:r>
       <w:r>
         <w:rPr>
@@ -1241,7 +1343,7 @@
                     </pic:cNvPicPr>
                   </pic:nvPicPr>
                   <pic:blipFill>
-                    <a:blip r:embed="rId10" cstate="print">
+                    <a:blip r:embed="rId11" cstate="print">
                       <a:extLst>
                         <a:ext uri="{28A0092B-C50C-407E-A947-70E740481C1C}">
                           <a14:useLocalDpi xmlns:a14="http://schemas.microsoft.com/office/drawing/2010/main" val="0"/>
@@ -1282,7 +1384,7 @@
         <w:t xml:space="preserve">Figure </w:t>
       </w:r>
       <w:r>
-        <w:t>2</w:t>
+        <w:t>3</w:t>
       </w:r>
       <w:r>
         <w:t xml:space="preserve">. </w:t>
@@ -1301,7 +1403,26 @@
         <w:rPr>
           <w:lang w:eastAsia="en-AU"/>
         </w:rPr>
-        <w:t>Figure 2 shows the percentage of shared followers between the ten senators, both within the same party and between the two parties. On average, we find a higher percentage of shared followers for the Democrat Senators than the Republicans, seeming to suggest that followers of the Democrats are more likely to follow multiple Democrat Senators than followers of the Republicans are to follow multiple Republican Senators. We also find a lower percentage of shared followers between the parties, seeming to indicate a divide between the</w:t>
+        <w:t xml:space="preserve">Figure </w:t>
+      </w:r>
+      <w:r>
+        <w:rPr>
+          <w:lang w:eastAsia="en-AU"/>
+        </w:rPr>
+        <w:t>3</w:t>
+      </w:r>
+      <w:r>
+        <w:rPr>
+          <w:lang w:eastAsia="en-AU"/>
+        </w:rPr>
+        <w:t xml:space="preserve"> shows the percentage of shared followers between the ten senators, both within the same party and between the two parties. On average, we find a higher percentage of shared followers for the Democrat Senators than the Republicans, seeming to suggest that followers of the Democrats are more likely to follow multiple </w:t>
+      </w:r>
+      <w:r>
+        <w:rPr>
+          <w:lang w:eastAsia="en-AU"/>
+        </w:rPr>
+        <w:lastRenderedPageBreak/>
+        <w:t>Democrat Senators than followers of the Republicans are to follow multiple Republican Senators. We also find a lower percentage of shared followers between the parties, seeming to indicate a divide between the</w:t>
       </w:r>
       <w:r>
         <w:rPr>
@@ -1477,7 +1598,6 @@
         <w:rPr>
           <w:szCs w:val="18"/>
         </w:rPr>
-        <w:lastRenderedPageBreak/>
         <w:t>https://www.npr.org/sections/alltechconsidered/2017/04/12/522760479/tech-creates-our-political-echo-chambers-it-might-also-be-a-solution</w:t>
       </w:r>
     </w:p>

</xml_diff>

<commit_message>
intermediate lda work, updates to report
</commit_message>
<xml_diff>
--- a/Project/EchoChambersReport/ICISDM2018.docx
+++ b/Project/EchoChambersReport/ICISDM2018.docx
@@ -74,15 +74,6 @@
         </w:rPr>
         <w:t>Lubbock, Texas</w:t>
       </w:r>
-      <w:r>
-        <w:rPr>
-          <w:spacing w:val="-2"/>
-        </w:rPr>
-        <w:br/>
-      </w:r>
-      <w:r>
-        <w:t>1-512-923-7477</w:t>
-      </w:r>
     </w:p>
     <w:p>
       <w:pPr>
@@ -163,6 +154,73 @@
         </w:rPr>
         <w:t>Lubbock, Texas</w:t>
       </w:r>
+    </w:p>
+    <w:p>
+      <w:pPr>
+        <w:pStyle w:val="E-Mail"/>
+        <w:rPr>
+          <w:spacing w:val="-2"/>
+        </w:rPr>
+      </w:pPr>
+      <w:r>
+        <w:rPr>
+          <w:spacing w:val="-2"/>
+        </w:rPr>
+        <w:t>richard.matovu@ttu.edu</w:t>
+      </w:r>
+    </w:p>
+    <w:p>
+      <w:pPr>
+        <w:pStyle w:val="Author"/>
+        <w:spacing w:after="0"/>
+        <w:rPr>
+          <w:spacing w:val="-2"/>
+        </w:rPr>
+      </w:pPr>
+      <w:r>
+        <w:rPr>
+          <w:spacing w:val="-2"/>
+        </w:rPr>
+        <w:br w:type="column"/>
+      </w:r>
+      <w:r>
+        <w:rPr>
+          <w:spacing w:val="-2"/>
+        </w:rPr>
+        <w:t>Fang Jin</w:t>
+      </w:r>
+      <w:r>
+        <w:rPr>
+          <w:spacing w:val="-2"/>
+        </w:rPr>
+        <w:t xml:space="preserve"> </w:t>
+      </w:r>
+    </w:p>
+    <w:p>
+      <w:pPr>
+        <w:pStyle w:val="Affiliations"/>
+        <w:rPr>
+          <w:spacing w:val="-2"/>
+        </w:rPr>
+      </w:pPr>
+      <w:r>
+        <w:rPr>
+          <w:spacing w:val="-2"/>
+        </w:rPr>
+        <w:t>Texas Tech University</w:t>
+      </w:r>
+      <w:r>
+        <w:rPr>
+          <w:spacing w:val="-2"/>
+        </w:rPr>
+        <w:br/>
+      </w:r>
+      <w:r>
+        <w:rPr>
+          <w:spacing w:val="-2"/>
+        </w:rPr>
+        <w:t>2500 Broadway</w:t>
+      </w:r>
       <w:r>
         <w:rPr>
           <w:b/>
@@ -174,95 +232,10 @@
         <w:rPr>
           <w:spacing w:val="-2"/>
         </w:rPr>
-        <w:t>1-806-831-2098</w:t>
-      </w:r>
-    </w:p>
-    <w:p>
-      <w:pPr>
-        <w:pStyle w:val="E-Mail"/>
-        <w:rPr>
-          <w:spacing w:val="-2"/>
-        </w:rPr>
-      </w:pPr>
-      <w:r>
-        <w:rPr>
-          <w:spacing w:val="-2"/>
-        </w:rPr>
-        <w:t>richard.matovu@ttu.edu</w:t>
-      </w:r>
-    </w:p>
-    <w:p>
-      <w:pPr>
-        <w:pStyle w:val="Author"/>
-        <w:spacing w:after="0"/>
-        <w:rPr>
-          <w:spacing w:val="-2"/>
-        </w:rPr>
-      </w:pPr>
-      <w:r>
-        <w:rPr>
-          <w:spacing w:val="-2"/>
-        </w:rPr>
-        <w:br w:type="column"/>
-      </w:r>
-      <w:r>
-        <w:rPr>
-          <w:spacing w:val="-2"/>
-        </w:rPr>
-        <w:t>Fang Jin</w:t>
-      </w:r>
-      <w:r>
-        <w:rPr>
-          <w:spacing w:val="-2"/>
-        </w:rPr>
-        <w:t xml:space="preserve"> </w:t>
-      </w:r>
-    </w:p>
-    <w:p>
-      <w:pPr>
-        <w:pStyle w:val="Affiliations"/>
-        <w:rPr>
-          <w:spacing w:val="-2"/>
-        </w:rPr>
-      </w:pPr>
-      <w:r>
-        <w:rPr>
-          <w:spacing w:val="-2"/>
-        </w:rPr>
-        <w:t>Texas Tech University</w:t>
-      </w:r>
-      <w:r>
-        <w:rPr>
-          <w:spacing w:val="-2"/>
-        </w:rPr>
-        <w:br/>
-      </w:r>
-      <w:r>
-        <w:rPr>
-          <w:spacing w:val="-2"/>
-        </w:rPr>
-        <w:t>2500 Broadway</w:t>
-      </w:r>
-      <w:r>
-        <w:rPr>
-          <w:b/>
-          <w:spacing w:val="-2"/>
-        </w:rPr>
-        <w:br/>
-      </w:r>
-      <w:r>
-        <w:rPr>
-          <w:spacing w:val="-2"/>
-        </w:rPr>
         <w:t>Lubbock, Texas</w:t>
       </w:r>
-      <w:r>
-        <w:rPr>
-          <w:spacing w:val="-2"/>
-        </w:rPr>
-        <w:br/>
-        <w:t>Telephone number, incl. country code</w:t>
-      </w:r>
+      <w:bookmarkStart w:id="0" w:name="_GoBack"/>
+      <w:bookmarkEnd w:id="0"/>
     </w:p>
     <w:p>
       <w:pPr>
@@ -373,7 +346,7 @@
         <w:spacing w:before="120"/>
       </w:pPr>
       <w:r>
-        <w:t>Introduction</w:t>
+        <w:t>INTRODUCTION</w:t>
       </w:r>
     </w:p>
     <w:p>
@@ -420,10 +393,16 @@
         <w:t>likeminded</w:t>
       </w:r>
       <w:r>
-        <w:t xml:space="preserve"> individuals to form ties with one another in a form of Confirmation Bias is also known as homophily. The phenomenon which causes this is often cited as cognitive dissonance and selective exposure theories, well </w:t>
-      </w:r>
-      <w:r>
-        <w:t>researched and explained areas of human psychology. According to these theories, people experience positive feeling when they are presented with information which confirms their already held opinions on the subject. When faced with opinions which conflict with their own, humans are more likely to experience stress and a pressure to conform. This leads to individuals being more likely to seek out others who agree with them and to find information and discussions which reinforce their original and already held view</w:t>
+        <w:t xml:space="preserve"> individuals to form ties with one another in a form of Confirmation Bias is also known as homophily. The phenomenon which causes this is often cited as cognitive dissonance and selective exposure theories, well researched and exp</w:t>
+      </w:r>
+      <w:r>
+        <w:t>la</w:t>
+      </w:r>
+      <w:r>
+        <w:t xml:space="preserve">ined areas of human psychology. According to these theories, people experience positive feeling when they are </w:t>
+      </w:r>
+      <w:r>
+        <w:t>presented with information which confirms their already held opinions on the subject. When faced with opinions which conflict with their own, humans are more likely to experience stress and a pressure to conform. This leads to individuals being more likely to seek out others who agree with them and to find information and discussions which reinforce their original and already held view</w:t>
       </w:r>
       <w:r>
         <w:t>, causing</w:t>
@@ -434,6 +413,7 @@
       <w:r>
         <w:t xml:space="preserve">to </w:t>
       </w:r>
+      <w:proofErr w:type="gramStart"/>
       <w:r>
         <w:t>join</w:t>
       </w:r>
@@ -441,7 +421,11 @@
         <w:t xml:space="preserve"> </w:t>
       </w:r>
       <w:r>
-        <w:t xml:space="preserve">together into smaller homogeneous groups out of the overall public sphere, affiliating with other individuals with similar beliefs, educations, and world views. It follows, then, that the Echo Chamber </w:t>
+        <w:t>together</w:t>
+      </w:r>
+      <w:proofErr w:type="gramEnd"/>
+      <w:r>
+        <w:t xml:space="preserve"> into smaller homogeneous groups out of the overall public sphere, affiliating with other individuals with similar beliefs, educations, and world views. It follows, then, that the Echo Chamber </w:t>
       </w:r>
       <w:r>
         <w:t>E</w:t>
@@ -457,6 +441,7 @@
     </w:p>
     <w:p>
       <w:pPr>
+        <w:keepNext/>
         <w:spacing w:after="0"/>
       </w:pPr>
       <w:r>
@@ -515,11 +500,6 @@
     </w:p>
     <w:p>
       <w:pPr>
-        <w:spacing w:after="0"/>
-      </w:pPr>
-    </w:p>
-    <w:p>
-      <w:pPr>
         <w:pStyle w:val="Caption"/>
         <w:jc w:val="both"/>
       </w:pPr>
@@ -527,19 +507,28 @@
         <w:t xml:space="preserve">Figure </w:t>
       </w:r>
       <w:r>
+        <w:fldChar w:fldCharType="begin"/>
+      </w:r>
+      <w:r>
+        <w:instrText xml:space="preserve"> SEQ Figure \* ARABIC </w:instrText>
+      </w:r>
+      <w:r>
+        <w:fldChar w:fldCharType="separate"/>
+      </w:r>
+      <w:r>
+        <w:rPr>
+          <w:noProof/>
+        </w:rPr>
         <w:t>1</w:t>
       </w:r>
       <w:r>
+        <w:fldChar w:fldCharType="end"/>
+      </w:r>
+      <w:r>
         <w:t xml:space="preserve">. </w:t>
       </w:r>
       <w:r>
-        <w:t>U</w:t>
-      </w:r>
-      <w:r>
-        <w:t>S Senators discussing the Affordable Care Act, also known as Obamacare, to their followers on Twitter.</w:t>
-      </w:r>
-      <w:r>
-        <w:t xml:space="preserve"> </w:t>
+        <w:t>US Senators discussing the Affordable Care Act, also known as Obamacare, to their followers on Twitter.</w:t>
       </w:r>
     </w:p>
     <w:p>
@@ -593,11 +582,18 @@
         <w:spacing w:after="0"/>
       </w:pPr>
       <w:r>
-        <w:lastRenderedPageBreak/>
         <w:t>We i</w:t>
       </w:r>
       <w:r>
-        <w:t>mplicitly discover the current state of affairs in the US Political Sphere by analyzing the tweets of representatives from both parties.</w:t>
+        <w:t xml:space="preserve">mplicitly discover the current </w:t>
+      </w:r>
+      <w:proofErr w:type="gramStart"/>
+      <w:r>
+        <w:t>state of affairs in</w:t>
+      </w:r>
+      <w:proofErr w:type="gramEnd"/>
+      <w:r>
+        <w:t xml:space="preserve"> the US Political Sphere by analyzing the tweets of representatives from both parties.</w:t>
       </w:r>
     </w:p>
     <w:p>
@@ -610,6 +606,7 @@
         <w:spacing w:after="0"/>
       </w:pPr>
       <w:r>
+        <w:lastRenderedPageBreak/>
         <w:t>We c</w:t>
       </w:r>
       <w:r>
@@ -631,7 +628,10 @@
         <w:spacing w:before="120"/>
       </w:pPr>
       <w:r>
-        <w:t>Related Work</w:t>
+        <w:t>R</w:t>
+      </w:r>
+      <w:r>
+        <w:t>ELATED WORK</w:t>
       </w:r>
     </w:p>
     <w:p>
@@ -804,21 +804,37 @@
           <w:rFonts w:eastAsia="Times New Roman"/>
           <w:szCs w:val="18"/>
         </w:rPr>
-        <w:t xml:space="preserve">Adamic and Glance [10] analyzed the differences in behavior of liberal and conservative blogs and how frequently one referred to another. They chose 1000 political blogs, and analyzed the top 20 conservative and top 20 liberal blogs, ranking them based on the number of citations each blog received from October and November of 2004, the period of the George W. Bush vs John Kerry Presidential election. From these 40 blogs, they collected roughly 23,000 posts from 8/29/04 - 11/15/04, with a slight bias in the count towards the left leaning blogs. During analysis, they </w:t>
-      </w:r>
-      <w:r>
-        <w:rPr>
-          <w:rFonts w:eastAsia="Times New Roman"/>
-          <w:szCs w:val="18"/>
-        </w:rPr>
-        <w:t>found that conservative blogs link to one another more frequently than liberal blogs, but that particular liberal blogs are more likely to be linked to by other left leaning blogs. Their analysis also showed that only 15 percent of all links were bipartisan.</w:t>
-      </w:r>
-      <w:r>
-        <w:rPr>
-          <w:rFonts w:eastAsia="Times New Roman"/>
-          <w:szCs w:val="18"/>
-        </w:rPr>
-        <w:t xml:space="preserve"> This analysis of how frequently blogs link to one another is an interesting metric, but because the context of why the links were shared was not analyzed, it’s difficult to say whether it’s a good metric. In this study, we instead focused on followers, as, by following our representatives, the followers have shown a marked interest in seeing what that person has to say.</w:t>
+        <w:t xml:space="preserve">Adamic and Glance [10] analyzed the differences in behavior of liberal and conservative blogs and how frequently one referred to another. They chose 1000 political blogs, and analyzed the top 20 conservative and top 20 liberal blogs, ranking them based on the number of citations each blog received from October and November of 2004, the period of the George W. Bush vs John Kerry Presidential election. From these 40 blogs, they collected roughly 23,000 posts from 8/29/04 - 11/15/04, with a slight bias in the count towards the left leaning blogs. During analysis, they found that conservative blogs link to one another more frequently than liberal blogs, but that </w:t>
+      </w:r>
+      <w:proofErr w:type="gramStart"/>
+      <w:r>
+        <w:rPr>
+          <w:rFonts w:eastAsia="Times New Roman"/>
+          <w:szCs w:val="18"/>
+        </w:rPr>
+        <w:t>particular liberal</w:t>
+      </w:r>
+      <w:proofErr w:type="gramEnd"/>
+      <w:r>
+        <w:rPr>
+          <w:rFonts w:eastAsia="Times New Roman"/>
+          <w:szCs w:val="18"/>
+        </w:rPr>
+        <w:t xml:space="preserve"> blogs are more likely to be linked to by other left leaning blogs. Their analysis also showed that only 15 percent of all links were bipartisan.</w:t>
+      </w:r>
+      <w:r>
+        <w:rPr>
+          <w:rFonts w:eastAsia="Times New Roman"/>
+          <w:szCs w:val="18"/>
+        </w:rPr>
+        <w:t xml:space="preserve"> This </w:t>
+      </w:r>
+      <w:r>
+        <w:rPr>
+          <w:rFonts w:eastAsia="Times New Roman"/>
+          <w:szCs w:val="18"/>
+        </w:rPr>
+        <w:t>analysis of how frequently blogs link to one another is an interesting metric, but because the context of why the links were shared was not analyzed, it’s difficult to say whether it’s a good metric. In this study, we instead focused on followers, as, by following our representatives, the followers have shown a marked interest in seeing what that person has to say.</w:t>
       </w:r>
     </w:p>
     <w:p>
@@ -1133,30 +1149,55 @@
           <w:rFonts w:eastAsia="Times New Roman"/>
           <w:szCs w:val="18"/>
         </w:rPr>
-        <w:t xml:space="preserve">. However, because this study only focused on the subject of Climate Change, they could only draw conclusions on </w:t>
-      </w:r>
+        <w:t xml:space="preserve">. However, because this study only focused </w:t>
+      </w:r>
+      <w:proofErr w:type="gramStart"/>
+      <w:r>
+        <w:rPr>
+          <w:rFonts w:eastAsia="Times New Roman"/>
+          <w:szCs w:val="18"/>
+        </w:rPr>
+        <w:t>on the subject of Climate</w:t>
+      </w:r>
+      <w:proofErr w:type="gramEnd"/>
+      <w:r>
+        <w:rPr>
+          <w:rFonts w:eastAsia="Times New Roman"/>
+          <w:szCs w:val="18"/>
+        </w:rPr>
+        <w:t xml:space="preserve"> Change, they could only draw conclusions on that single topic. In this study, we choose to analyze the entire </w:t>
+      </w:r>
+      <w:proofErr w:type="gramStart"/>
+      <w:r>
+        <w:rPr>
+          <w:rFonts w:eastAsia="Times New Roman"/>
+          <w:szCs w:val="18"/>
+        </w:rPr>
+        <w:t>state of affairs discussed</w:t>
+      </w:r>
+      <w:proofErr w:type="gramEnd"/>
+      <w:r>
+        <w:rPr>
+          <w:rFonts w:eastAsia="Times New Roman"/>
+          <w:szCs w:val="18"/>
+        </w:rPr>
+        <w:t xml:space="preserve"> by our ten representatives, instead of focusing on a singular topic. </w:t>
+      </w:r>
+    </w:p>
+    <w:p>
+      <w:pPr>
+        <w:spacing w:after="0"/>
+        <w:rPr>
+          <w:rFonts w:eastAsia="Times New Roman"/>
+          <w:szCs w:val="18"/>
+        </w:rPr>
+      </w:pPr>
       <w:r>
         <w:rPr>
           <w:rFonts w:eastAsia="Times New Roman"/>
           <w:szCs w:val="18"/>
         </w:rPr>
         <w:lastRenderedPageBreak/>
-        <w:t xml:space="preserve">that single topic. In this study, we choose to analyze the entire state of affairs discussed by our ten representatives, instead of focusing on a singular topic. </w:t>
-      </w:r>
-    </w:p>
-    <w:p>
-      <w:pPr>
-        <w:spacing w:after="0"/>
-        <w:rPr>
-          <w:rFonts w:eastAsia="Times New Roman"/>
-          <w:szCs w:val="18"/>
-        </w:rPr>
-      </w:pPr>
-      <w:r>
-        <w:rPr>
-          <w:rFonts w:eastAsia="Times New Roman"/>
-          <w:szCs w:val="18"/>
-        </w:rPr>
         <w:t>Colleoni et al [8] utilized data collected by Kwak et al [13] in 2009 which consists of all nodes and ties on Twitter in 2009, where nodes are individual users and ties represent the relationships between them. This dataset consists of over 40 million nodes and 1.47 billion ties, though</w:t>
       </w:r>
       <w:r>
@@ -1227,7 +1268,23 @@
           <w:rFonts w:eastAsia="Times New Roman"/>
           <w:szCs w:val="18"/>
         </w:rPr>
-        <w:t xml:space="preserve"> assuming that users who are following exclusively Republicans or Democrats are themselves Republicans or Democrats. </w:t>
+        <w:t xml:space="preserve"> </w:t>
+      </w:r>
+      <w:proofErr w:type="gramStart"/>
+      <w:r>
+        <w:rPr>
+          <w:rFonts w:eastAsia="Times New Roman"/>
+          <w:szCs w:val="18"/>
+        </w:rPr>
+        <w:t>assuming that</w:t>
+      </w:r>
+      <w:proofErr w:type="gramEnd"/>
+      <w:r>
+        <w:rPr>
+          <w:rFonts w:eastAsia="Times New Roman"/>
+          <w:szCs w:val="18"/>
+        </w:rPr>
+        <w:t xml:space="preserve"> users who are following exclusively Republicans or Democrats are themselves Republicans or Democrats. </w:t>
       </w:r>
     </w:p>
     <w:p>
@@ -1280,7 +1337,7 @@
         <w:spacing w:before="120"/>
       </w:pPr>
       <w:r>
-        <w:t>Experiment Setup</w:t>
+        <w:t>EXPERIMENT SETUP</w:t>
       </w:r>
     </w:p>
     <w:p>
@@ -1438,10 +1495,7 @@
     </w:p>
     <w:p>
       <w:pPr>
-        <w:rPr>
-          <w:rFonts w:eastAsia="Times New Roman"/>
-          <w:szCs w:val="18"/>
-        </w:rPr>
+        <w:keepNext/>
       </w:pPr>
       <w:r>
         <w:rPr>
@@ -1486,56 +1540,47 @@
     </w:p>
     <w:p>
       <w:pPr>
-        <w:rPr>
-          <w:rFonts w:eastAsia="Times New Roman"/>
-          <w:b/>
-          <w:szCs w:val="18"/>
-        </w:rPr>
-      </w:pPr>
-      <w:r>
-        <w:rPr>
-          <w:rFonts w:eastAsia="Times New Roman"/>
-          <w:b/>
-          <w:szCs w:val="18"/>
-        </w:rPr>
-        <w:t xml:space="preserve">Figure 2. </w:t>
-      </w:r>
-      <w:r>
-        <w:rPr>
-          <w:rFonts w:eastAsia="Times New Roman"/>
-          <w:b/>
-          <w:szCs w:val="18"/>
-        </w:rPr>
-        <w:t>Graphical model representation of Latent Dirichlet Allocation in Plate Notation, where the boxes are “plates” representing replicates [</w:t>
-      </w:r>
-      <w:r>
-        <w:rPr>
-          <w:rFonts w:eastAsia="Times New Roman"/>
-          <w:b/>
-          <w:szCs w:val="18"/>
-        </w:rPr>
-        <w:t>16]</w:t>
-      </w:r>
-      <w:bookmarkStart w:id="0" w:name="_GoBack"/>
-      <w:bookmarkEnd w:id="0"/>
-      <w:r>
-        <w:rPr>
-          <w:rFonts w:eastAsia="Times New Roman"/>
-          <w:b/>
-          <w:szCs w:val="18"/>
-        </w:rPr>
+        <w:pStyle w:val="Caption"/>
+        <w:jc w:val="both"/>
+        <w:rPr>
+          <w:rFonts w:eastAsia="Times New Roman"/>
+        </w:rPr>
+      </w:pPr>
+      <w:r>
+        <w:t xml:space="preserve">Figure </w:t>
+      </w:r>
+      <w:r>
+        <w:fldChar w:fldCharType="begin"/>
+      </w:r>
+      <w:r>
+        <w:instrText xml:space="preserve"> SEQ Figure \* ARABIC </w:instrText>
+      </w:r>
+      <w:r>
+        <w:fldChar w:fldCharType="separate"/>
+      </w:r>
+      <w:r>
+        <w:rPr>
+          <w:noProof/>
+        </w:rPr>
+        <w:t>2</w:t>
+      </w:r>
+      <w:r>
+        <w:fldChar w:fldCharType="end"/>
+      </w:r>
+      <w:r>
+        <w:t>. Graphical model representation of Latent Dirichlet Allocation in Plate Notation, where the boxes are “plates” representing replicates [16]. Here, the inner plate represents the repeated choice of topics and words within a document, and the outer plate</w:t>
+      </w:r>
+      <w:r>
         <w:t>.</w:t>
       </w:r>
-      <w:r>
-        <w:rPr>
-          <w:rFonts w:eastAsia="Times New Roman"/>
-          <w:b/>
-          <w:szCs w:val="18"/>
-        </w:rPr>
-        <w:t xml:space="preserve"> Here, the inner plate represents the repeated choice of topics and words within a document, and the outer plate represents documents.</w:t>
-      </w:r>
-    </w:p>
-    <w:p>
+    </w:p>
+    <w:p>
+      <w:pPr>
+        <w:rPr>
+          <w:rFonts w:eastAsia="Times New Roman"/>
+          <w:szCs w:val="18"/>
+        </w:rPr>
+      </w:pPr>
       <w:r>
         <w:rPr>
           <w:rFonts w:eastAsia="Times New Roman"/>
@@ -1549,6 +1594,25 @@
           <w:szCs w:val="18"/>
         </w:rPr>
         <w:t xml:space="preserve">as a form of topic modeling. </w:t>
+      </w:r>
+      <w:r>
+        <w:rPr>
+          <w:rFonts w:eastAsia="Times New Roman"/>
+          <w:szCs w:val="18"/>
+        </w:rPr>
+        <w:t>To achieve this, we combined the tweets of all our Republican senators into a single dataset, and did the same for our Democrat senators.</w:t>
+      </w:r>
+      <w:r>
+        <w:rPr>
+          <w:rFonts w:eastAsia="Times New Roman"/>
+          <w:szCs w:val="18"/>
+        </w:rPr>
+        <w:t xml:space="preserve"> Each dataset was then placed into a dictionary which was then transformed into a Document Term Matrix (DTM). The vocabulary of this DTM was extracted, then the LDA model was fitted with the DTM with a set number of topics and a set total of 2000 passes over the set. After, we retrieved the topics from the LDA model.</w:t>
+      </w:r>
+    </w:p>
+    <w:p>
+      <w:r>
+        <w:t>We assumed that our Republican and Democrat senators would have a different number of topics they discuss on Twitter. Therefore, we needed to find the ideal number of topics for each. To do this, we ran our LDA model with an increasing number of topics from 1 to 100. We then plotted this number against the Log Likelihood corresponding with the topic count. The results are shown in Figure 3, which shows that the ideal number of topics for Democrats was 7, and the ideal for Republicans was 13.</w:t>
       </w:r>
     </w:p>
     <w:p>
@@ -1557,6 +1621,46 @@
         <w:spacing w:after="120"/>
         <w:ind w:firstLine="0"/>
       </w:pPr>
+      <w:r>
+        <w:rPr>
+          <w:noProof/>
+        </w:rPr>
+        <w:drawing>
+          <wp:inline distT="0" distB="0" distL="0" distR="0" wp14:anchorId="43C6361D" wp14:editId="24096DD8">
+            <wp:extent cx="3049270" cy="1362710"/>
+            <wp:effectExtent l="0" t="0" r="0" b="8890"/>
+            <wp:docPr id="12" name="Picture 12"/>
+            <wp:cNvGraphicFramePr>
+              <a:graphicFrameLocks xmlns:a="http://schemas.openxmlformats.org/drawingml/2006/main" noChangeAspect="1"/>
+            </wp:cNvGraphicFramePr>
+            <a:graphic xmlns:a="http://schemas.openxmlformats.org/drawingml/2006/main">
+              <a:graphicData uri="http://schemas.openxmlformats.org/drawingml/2006/picture">
+                <pic:pic xmlns:pic="http://schemas.openxmlformats.org/drawingml/2006/picture">
+                  <pic:nvPicPr>
+                    <pic:cNvPr id="1" name=""/>
+                    <pic:cNvPicPr/>
+                  </pic:nvPicPr>
+                  <pic:blipFill>
+                    <a:blip r:embed="rId11"/>
+                    <a:stretch>
+                      <a:fillRect/>
+                    </a:stretch>
+                  </pic:blipFill>
+                  <pic:spPr>
+                    <a:xfrm>
+                      <a:off x="0" y="0"/>
+                      <a:ext cx="3049270" cy="1362710"/>
+                    </a:xfrm>
+                    <a:prstGeom prst="rect">
+                      <a:avLst/>
+                    </a:prstGeom>
+                  </pic:spPr>
+                </pic:pic>
+              </a:graphicData>
+            </a:graphic>
+          </wp:inline>
+        </w:drawing>
+      </w:r>
     </w:p>
     <w:p>
       <w:pPr>
@@ -1564,13 +1668,7 @@
         <w:spacing w:before="120"/>
       </w:pPr>
       <w:r>
-        <w:t>Experiment</w:t>
-      </w:r>
-      <w:r>
-        <w:t>ation</w:t>
-      </w:r>
-      <w:r>
-        <w:t xml:space="preserve"> Results</w:t>
+        <w:t>EXPERIMENTATION RESULTS</w:t>
       </w:r>
     </w:p>
     <w:p>
@@ -1595,21 +1693,36 @@
           <w:rFonts w:eastAsia="Times New Roman"/>
           <w:szCs w:val="18"/>
         </w:rPr>
-        <w:t>First, we analyzed the list of Twitter followers of the ten most influential US Senators on Twitter, measured by their number of followers. These senators included Elizabeth Warren, Bernie Sanders, and Ted Cruz, among others. We then compared these list</w:t>
-      </w:r>
-      <w:r>
-        <w:rPr>
-          <w:rFonts w:eastAsia="Times New Roman"/>
-          <w:szCs w:val="18"/>
-        </w:rPr>
-        <w:t>s</w:t>
-      </w:r>
-      <w:r>
-        <w:rPr>
-          <w:rFonts w:eastAsia="Times New Roman"/>
-          <w:szCs w:val="18"/>
-        </w:rPr>
-        <w:t xml:space="preserve"> of followers to find if followers of one political party are less likely to follow the members of the other. This was indeed the case and, in addition, we found that, in general, Democrats were less likely than Republicans to follow senators of the other party, but that Republicans who followed all top members of their party were less likely than Democrats to follow senators from the other party. </w:t>
+        <w:t xml:space="preserve">First, we analyzed the list of Twitter followers of the ten most influential US Senators on Twitter, measured by their number of followers. We then compared these </w:t>
+      </w:r>
+      <w:r>
+        <w:rPr>
+          <w:rFonts w:eastAsia="Times New Roman"/>
+          <w:szCs w:val="18"/>
+        </w:rPr>
+        <w:t>sets</w:t>
+      </w:r>
+      <w:r>
+        <w:rPr>
+          <w:rFonts w:eastAsia="Times New Roman"/>
+          <w:szCs w:val="18"/>
+        </w:rPr>
+        <w:t xml:space="preserve"> </w:t>
+      </w:r>
+      <w:r>
+        <w:rPr>
+          <w:rFonts w:eastAsia="Times New Roman"/>
+          <w:szCs w:val="18"/>
+        </w:rPr>
+        <w:t xml:space="preserve">of followers to find if followers of one political party are less likely to follow the members of the other. This was indeed the case and, in addition, we found that, in general, Democrats were less likely than Republicans to follow senators of the other party, but that Republicans who </w:t>
+      </w:r>
+      <w:r>
+        <w:rPr>
+          <w:rFonts w:eastAsia="Times New Roman"/>
+          <w:szCs w:val="18"/>
+        </w:rPr>
+        <w:lastRenderedPageBreak/>
+        <w:t xml:space="preserve">followed all top members of their party were less likely than Democrats to follow senators from the other party. </w:t>
       </w:r>
     </w:p>
     <w:p>
@@ -1649,7 +1762,7 @@
                     </pic:cNvPicPr>
                   </pic:nvPicPr>
                   <pic:blipFill>
-                    <a:blip r:embed="rId11" cstate="print"/>
+                    <a:blip r:embed="rId12" cstate="print"/>
                     <a:srcRect/>
                     <a:stretch>
                       <a:fillRect/>
@@ -1687,81 +1800,106 @@
         <w:t xml:space="preserve">Figure </w:t>
       </w:r>
       <w:r>
+        <w:fldChar w:fldCharType="begin"/>
+      </w:r>
+      <w:r>
+        <w:instrText xml:space="preserve"> SEQ Figure \* ARABIC </w:instrText>
+      </w:r>
+      <w:r>
+        <w:fldChar w:fldCharType="separate"/>
+      </w:r>
+      <w:r>
+        <w:rPr>
+          <w:noProof/>
+        </w:rPr>
         <w:t>3</w:t>
       </w:r>
       <w:r>
-        <w:t>. Distribution of party followers who exclusively follow a particular party.</w:t>
-      </w:r>
-    </w:p>
-    <w:p>
-      <w:pPr>
-        <w:rPr>
-          <w:szCs w:val="18"/>
-        </w:rPr>
-      </w:pPr>
-      <w:r>
-        <w:rPr>
-          <w:szCs w:val="18"/>
-        </w:rPr>
-        <w:t xml:space="preserve">Out of 1,678,040 followers who followed at least one of our four Republicans, we found that 1,220,940, almost 73 percent, do not follow any of our six Democrats. Similarly, we found that out of </w:t>
-      </w:r>
-      <w:r>
-        <w:rPr>
-          <w:szCs w:val="18"/>
-        </w:rPr>
-        <w:lastRenderedPageBreak/>
-        <w:t xml:space="preserve">our 2,167,455 followers who followed at least one of our Democrats, 1,710,358, almost 79 percent, do not follow any of our four Republicans. We then narrowed this further, by examining those who are following </w:t>
-      </w:r>
-      <w:r>
-        <w:rPr>
-          <w:szCs w:val="18"/>
-        </w:rPr>
-        <w:t>all</w:t>
-      </w:r>
-      <w:r>
-        <w:rPr>
-          <w:szCs w:val="18"/>
-        </w:rPr>
-        <w:t xml:space="preserve"> the top members of a particular party. Out of 1,678,040 followers who followed at least one of our Republicans, we found that 11,393 followed all four of our Republican Senators. Of this, we found that 10,928, almost 96 percent, did not follow any of our Democrat Senators, meaning they exclusively followed the four Republicans. Similarly, of our 2,167,455 followers who followed at least one of our Democrats, we found that 6,498 followed all six of our Democrat Senators, and that 6,033, almost 93 percent, of these did not follow any of our Republican senators as shown in Figure </w:t>
-      </w:r>
-      <w:r>
-        <w:rPr>
-          <w:szCs w:val="18"/>
-        </w:rPr>
-        <w:t>3</w:t>
-      </w:r>
-      <w:r>
-        <w:rPr>
-          <w:szCs w:val="18"/>
-        </w:rPr>
-        <w:t>.</w:t>
-      </w:r>
-      <w:r>
-        <w:rPr>
-          <w:szCs w:val="18"/>
-        </w:rPr>
-        <w:t xml:space="preserve"> The percentage of Twitter users who follow at least one Republican Senator and no Democrat Senators is lower than the percentage of users who follow at least a single Democrat Senator and no Republican Senators. This potentially indicates that followers of Republican Senators are more likely to also follow a Democrat Senator than followers of Democrat Senators are to follow a Republican Senator. However, users who follow all four of our Republican Senators are also shown to be slightly less likely than users who follow all top Democrat Senators to follow members of the other party.</w:t>
-      </w:r>
-    </w:p>
-    <w:p>
-      <w:pPr>
-        <w:rPr>
-          <w:sz w:val="16"/>
-          <w:szCs w:val="18"/>
-          <w:lang w:eastAsia="en-AU"/>
-        </w:rPr>
-      </w:pPr>
-      <w:r>
+        <w:fldChar w:fldCharType="end"/>
+      </w:r>
+      <w:r>
+        <w:t>. Distribution of followers who exclusively follow one party.</w:t>
+      </w:r>
+    </w:p>
+    <w:p>
+      <w:pPr>
         <w:rPr>
           <w:noProof/>
           <w:sz w:val="16"/>
           <w:szCs w:val="18"/>
           <w:lang w:eastAsia="en-AU"/>
         </w:rPr>
+      </w:pPr>
+      <w:r>
+        <w:rPr>
+          <w:szCs w:val="18"/>
+        </w:rPr>
+        <w:t xml:space="preserve">Out of 1,678,040 followers who followed at least one of our four Republicans, we found that 1,220,940, almost 73 percent, do not follow any of our six Democrats. Similarly, we found that out of our 2,167,455 followers who followed at least one of our Democrats, 1,710,358, almost 79 percent, do not follow any of our four Republicans. We then narrowed this further, by examining those who are following </w:t>
+      </w:r>
+      <w:r>
+        <w:rPr>
+          <w:szCs w:val="18"/>
+        </w:rPr>
+        <w:t>all</w:t>
+      </w:r>
+      <w:r>
+        <w:rPr>
+          <w:szCs w:val="18"/>
+        </w:rPr>
+        <w:t xml:space="preserve"> the top members of a party. Out of 1,678,040 followers who followed at least one of our Republicans, we found that 11,393 followed all four of our Republican Senators. Of this, we found that 10,928, almost 96 percent, did not follow any of our Democrat Senators, meaning they exclusively followed the four Republicans. Similarly, of our 2,167,455 followers who followed at least one of our Democrats, we found that 6,498 followed all six of our Democrat Senators, and that 6,033, almost 93 percent, of these did not follow any of our Republican senators as shown in Figure </w:t>
+      </w:r>
+      <w:r>
+        <w:rPr>
+          <w:szCs w:val="18"/>
+        </w:rPr>
+        <w:t>3</w:t>
+      </w:r>
+      <w:r>
+        <w:rPr>
+          <w:szCs w:val="18"/>
+        </w:rPr>
+        <w:t>.</w:t>
+      </w:r>
+      <w:r>
+        <w:rPr>
+          <w:szCs w:val="18"/>
+        </w:rPr>
+        <w:t xml:space="preserve"> The percentage of Twitter users who follow at least one Republican Senator and no Democrat Senators is lower than the percentage of users who follow at least a single Democrat Senator and no Republican Senators. This potentially indicates that followers of Republican Senators are </w:t>
+      </w:r>
+      <w:r>
+        <w:rPr>
+          <w:szCs w:val="18"/>
+        </w:rPr>
+        <w:t xml:space="preserve">slightly </w:t>
+      </w:r>
+      <w:r>
+        <w:rPr>
+          <w:szCs w:val="18"/>
+        </w:rPr>
+        <w:t>more likely to also follow a Democrat Senator than followers of Democrat Senators are to follow a Republican Senator. However, users who follow all four of our Republican Senators are also shown to be slightly less likely than users who follow all top Democrat Senators to follow members of the other party</w:t>
+      </w:r>
+      <w:r>
+        <w:rPr>
+          <w:szCs w:val="18"/>
+        </w:rPr>
+        <w:t>.</w:t>
+      </w:r>
+    </w:p>
+    <w:p>
+      <w:pPr>
+        <w:keepNext/>
+      </w:pPr>
+      <w:r>
+        <w:rPr>
+          <w:noProof/>
+          <w:sz w:val="16"/>
+          <w:szCs w:val="18"/>
+          <w:lang w:eastAsia="en-AU"/>
+        </w:rPr>
         <w:drawing>
           <wp:inline distT="0" distB="0" distL="0" distR="0">
-            <wp:extent cx="3043555" cy="1859915"/>
-            <wp:effectExtent l="0" t="0" r="4445" b="6985"/>
+            <wp:extent cx="3043555" cy="1701800"/>
+            <wp:effectExtent l="0" t="0" r="4445" b="0"/>
             <wp:docPr id="8" name="Picture 8"/>
             <wp:cNvGraphicFramePr>
               <a:graphicFrameLocks xmlns:a="http://schemas.openxmlformats.org/drawingml/2006/main" noChangeAspect="1"/>
@@ -1775,23 +1913,21 @@
                       <a:picLocks noChangeAspect="1" noChangeArrowheads="1"/>
                     </pic:cNvPicPr>
                   </pic:nvPicPr>
-                  <pic:blipFill>
-                    <a:blip r:embed="rId12" cstate="print">
+                  <pic:blipFill rotWithShape="1">
+                    <a:blip r:embed="rId13" cstate="print">
                       <a:extLst>
                         <a:ext uri="{28A0092B-C50C-407E-A947-70E740481C1C}">
                           <a14:useLocalDpi xmlns:a14="http://schemas.microsoft.com/office/drawing/2010/main" val="0"/>
                         </a:ext>
                       </a:extLst>
                     </a:blip>
-                    <a:srcRect/>
-                    <a:stretch>
-                      <a:fillRect/>
-                    </a:stretch>
+                    <a:srcRect b="8501"/>
+                    <a:stretch/>
                   </pic:blipFill>
                   <pic:spPr bwMode="auto">
                     <a:xfrm>
                       <a:off x="0" y="0"/>
-                      <a:ext cx="3043555" cy="1859915"/>
+                      <a:ext cx="3043555" cy="1701800"/>
                     </a:xfrm>
                     <a:prstGeom prst="rect">
                       <a:avLst/>
@@ -1800,6 +1936,11 @@
                     <a:ln>
                       <a:noFill/>
                     </a:ln>
+                    <a:extLst>
+                      <a:ext uri="{53640926-AAD7-44D8-BBD7-CCE9431645EC}">
+                        <a14:shadowObscured xmlns:a14="http://schemas.microsoft.com/office/drawing/2010/main"/>
+                      </a:ext>
+                    </a:extLst>
                   </pic:spPr>
                 </pic:pic>
               </a:graphicData>
@@ -1812,18 +1953,33 @@
       <w:pPr>
         <w:pStyle w:val="Caption"/>
         <w:jc w:val="both"/>
+        <w:rPr>
+          <w:sz w:val="16"/>
+        </w:rPr>
       </w:pPr>
       <w:r>
         <w:t xml:space="preserve">Figure </w:t>
       </w:r>
       <w:r>
+        <w:fldChar w:fldCharType="begin"/>
+      </w:r>
+      <w:r>
+        <w:instrText xml:space="preserve"> SEQ Figure \* ARABIC </w:instrText>
+      </w:r>
+      <w:r>
+        <w:fldChar w:fldCharType="separate"/>
+      </w:r>
+      <w:r>
+        <w:rPr>
+          <w:noProof/>
+        </w:rPr>
         <w:t>4</w:t>
       </w:r>
       <w:r>
-        <w:t xml:space="preserve">. </w:t>
-      </w:r>
-      <w:r>
-        <w:t>Percentage of shared followers within and between parties.</w:t>
+        <w:fldChar w:fldCharType="end"/>
+      </w:r>
+      <w:r>
+        <w:t>. Percentage of shared followers within and between parties.</w:t>
       </w:r>
     </w:p>
     <w:p>
@@ -1848,19 +2004,57 @@
         <w:rPr>
           <w:lang w:eastAsia="en-AU"/>
         </w:rPr>
-        <w:t xml:space="preserve"> shows the percentage of shared followers between the ten senators, both within the same party and between the two parties. On average, we find a higher percentage of shared followers for the Democrat Senators than the Republicans, seeming to suggest that followers of the Democrats are more likely to follow multiple Democrat Senators than followers of the Republicans are to follow multiple Republican Senators. We also find a lower percentage of shared followers between the parties, seeming to indicate a divide between the</w:t>
-      </w:r>
-      <w:r>
+        <w:t xml:space="preserve"> shows the percentage of shared followers between the ten senators, both within the same party and between the two parties. </w:t>
+      </w:r>
+    </w:p>
+    <w:p>
+      <w:pPr>
         <w:rPr>
           <w:lang w:eastAsia="en-AU"/>
         </w:rPr>
-        <w:t xml:space="preserve"> followers of the two</w:t>
-      </w:r>
+      </w:pPr>
       <w:r>
         <w:rPr>
           <w:lang w:eastAsia="en-AU"/>
         </w:rPr>
-        <w:t xml:space="preserve">.  </w:t>
+        <w:t>We find that within the Democratic Party, Senators Bernie Sanders and Elizabeth Warren share the highest proportion of their followers, with over 35 percent shared between them, while Sanders and Tim Kaine share the lowest within their party, at only 6 percent. For the Republicans, Senators Marco Rubio and Rand Paul share 20 percent of their followers, while Senators Ted Cruz and John McCain share the least, at only 5.8</w:t>
+      </w:r>
+      <w:r>
+        <w:rPr>
+          <w:lang w:eastAsia="en-AU"/>
+        </w:rPr>
+        <w:t xml:space="preserve"> percent</w:t>
+      </w:r>
+      <w:r>
+        <w:rPr>
+          <w:lang w:eastAsia="en-AU"/>
+        </w:rPr>
+        <w:t>, similar to Bernie Sanders and Tim Kaine within their party. Overall, the Republicans have a median of 15.3 percent, a number which is comparable to the Democrats’ median of 15.5 percent</w:t>
+      </w:r>
+      <w:r>
+        <w:rPr>
+          <w:lang w:eastAsia="en-AU"/>
+        </w:rPr>
+        <w:t>, seeming to suggest that the followers of the two parties are equally likely to follow other members of the same party.</w:t>
+      </w:r>
+    </w:p>
+    <w:p>
+      <w:pPr>
+        <w:rPr>
+          <w:lang w:eastAsia="en-AU"/>
+        </w:rPr>
+      </w:pPr>
+      <w:r>
+        <w:rPr>
+          <w:lang w:eastAsia="en-AU"/>
+        </w:rPr>
+        <w:t>However, when analyzing the shared followers on a Bipartisan basis, we see a lower proportion shared between each senator. Senators Cory Booker and Marco Rubio share the highest percentage of followers at 25 percent, while Bernie Sanders and Ted Cruz share the fewest at only 1.3 percent</w:t>
+      </w:r>
+      <w:r>
+        <w:rPr>
+          <w:lang w:eastAsia="en-AU"/>
+        </w:rPr>
+        <w:t>, with a median value of 12.6 percent for all bipartisan ties. This difference between the interparty follower sharing seems to indicate that Twitter users are more likely to follow other members of a party which they already follow, rather than to follow members of both parties, illustrating the party divide which we expected.</w:t>
       </w:r>
     </w:p>
     <w:p>
@@ -1897,7 +2091,7 @@
           <w:rFonts w:eastAsia="Times New Roman"/>
           <w:szCs w:val="18"/>
         </w:rPr>
-        <w:t xml:space="preserve">Once this was completed, we then analyzed the Tweets sent out by these ten United States Senators to find the topics which each discussed most frequently, finding that, as expected, both parties discussed different topics on Twitter. This topic analysis was performed by utilizing Latent Dirichlet Allocation, which is detailed in the paper by Blei et al [16]. </w:t>
+        <w:t xml:space="preserve">Once this was completed, we then analyzed the Tweets sent out by these ten United States Senators to find the topics which each discussed most frequently, finding that, as expected, both parties discussed different topics on Twitter. </w:t>
       </w:r>
     </w:p>
     <w:p>
@@ -1951,7 +2145,6 @@
       <w:pPr>
         <w:rPr>
           <w:rFonts w:cs="Miriam"/>
-          <w:b/>
           <w:bCs/>
           <w:szCs w:val="18"/>
           <w:lang w:eastAsia="en-AU"/>
@@ -1959,15 +2152,59 @@
       </w:pPr>
       <w:r>
         <w:rPr>
-          <w:szCs w:val="18"/>
-        </w:rPr>
-        <w:t xml:space="preserve">It seems that with each passing year, American politics and politics around the globe are becoming more and more divided along party lines, and each year it is becoming harder for the two sides to find compromises between them that will both parties happy, leading to </w:t>
-      </w:r>
-      <w:r>
-        <w:rPr>
-          <w:szCs w:val="18"/>
-        </w:rPr>
-        <w:t>more and more political strife as time goes by. The formation of Echo Chambers, which reinforce one's own worldview and make it more difficult to consider the validity of another person's view, have largely contributed to this. By utilizing the data collected from Twitter, we can identify the boundaries that exist along party lines, allowing us to identify these Echo Chambers and work together to find ways to break them.</w:t>
+          <w:rFonts w:cs="Miriam"/>
+          <w:bCs/>
+          <w:szCs w:val="18"/>
+          <w:lang w:eastAsia="en-AU"/>
+        </w:rPr>
+        <w:t xml:space="preserve">It seems that with each passing year, American politics and politics around the globe are becoming increasingly divided along party lines. Each year it’s becoming harder for the two sides to find compromises that will make both parties happy, leading to more and more political strife as time goes by. The formation of Echo Chambers, caused by self-segregation of individuals into smaller homogenous groups, have largely contributed to this by making it more difficult to consider the validity of the other side’s point of view.  </w:t>
+      </w:r>
+    </w:p>
+    <w:p>
+      <w:pPr>
+        <w:rPr>
+          <w:rFonts w:cs="Miriam"/>
+          <w:bCs/>
+          <w:szCs w:val="18"/>
+          <w:lang w:eastAsia="en-AU"/>
+        </w:rPr>
+      </w:pPr>
+      <w:r>
+        <w:rPr>
+          <w:rFonts w:cs="Miriam"/>
+          <w:bCs/>
+          <w:szCs w:val="18"/>
+          <w:lang w:eastAsia="en-AU"/>
+        </w:rPr>
+        <w:t xml:space="preserve">In this study, we utilized the information available on Twitter to analyze the tweets and collections of followers of the ten most followed United States Senators. By comparing the groups of followers for each senator, we showed that the followers of the two parties are divided not only by ideology, but also by communication on Social Media. Our findings seemed to indicate that Twitter users who follow at least one of our Democrats are less likely to follow any Republicans and vice versa. </w:t>
+      </w:r>
+      <w:r>
+        <w:rPr>
+          <w:rFonts w:cs="Miriam"/>
+          <w:bCs/>
+          <w:szCs w:val="18"/>
+          <w:lang w:eastAsia="en-AU"/>
+        </w:rPr>
+        <w:t xml:space="preserve">We also found that the number of shared followers between the Senators is similar within their own parties, but that the bipartisan follower sharing is markedly lower, seeming to suggest a barrier in discussion between the two sides. </w:t>
+      </w:r>
+    </w:p>
+    <w:p>
+      <w:pPr>
+        <w:rPr>
+          <w:rFonts w:cs="Miriam"/>
+          <w:bCs/>
+          <w:szCs w:val="18"/>
+          <w:lang w:eastAsia="en-AU"/>
+        </w:rPr>
+      </w:pPr>
+      <w:r>
+        <w:rPr>
+          <w:rFonts w:cs="Miriam"/>
+          <w:bCs/>
+          <w:szCs w:val="18"/>
+          <w:lang w:eastAsia="en-AU"/>
+        </w:rPr>
+        <w:t>We also showed that the leaders of the Republicans and Democrats are discussing a range of topics which often do not coincide with one another, and when they do, they are often discussed in widely different ways.</w:t>
       </w:r>
     </w:p>
     <w:p>
@@ -1976,7 +2213,7 @@
         <w:spacing w:before="120"/>
       </w:pPr>
       <w:r>
-        <w:t>Referrences</w:t>
+        <w:t>References</w:t>
       </w:r>
     </w:p>
     <w:p>
@@ -2048,6 +2285,7 @@
         <w:rPr>
           <w:szCs w:val="18"/>
         </w:rPr>
+        <w:lastRenderedPageBreak/>
         <w:t>[2] CNN. Most republicans and democrats have few or no friends in the</w:t>
       </w:r>
       <w:r>
@@ -2198,7 +2436,33 @@
         <w:rPr>
           <w:szCs w:val="18"/>
         </w:rPr>
-        <w:t>[6] M. D. Conover, B. Gonc¸alves, J. Ratkiewicz, A. Flammini, and</w:t>
+        <w:t>[6] M. D. Conover, B. Go</w:t>
+      </w:r>
+      <w:r>
+        <w:rPr>
+          <w:szCs w:val="18"/>
+        </w:rPr>
+        <w:t>n</w:t>
+      </w:r>
+      <w:r>
+        <w:rPr>
+          <w:color w:val="222222"/>
+          <w:szCs w:val="18"/>
+          <w:shd w:val="clear" w:color="auto" w:fill="FFFFFF"/>
+        </w:rPr>
+        <w:t>ç</w:t>
+      </w:r>
+      <w:r>
+        <w:rPr>
+          <w:szCs w:val="18"/>
+        </w:rPr>
+        <w:t>alves</w:t>
+      </w:r>
+      <w:r>
+        <w:rPr>
+          <w:szCs w:val="18"/>
+        </w:rPr>
+        <w:t>, J. Ratkiewicz, A. Flammini, and</w:t>
       </w:r>
       <w:r>
         <w:rPr>
@@ -2463,7 +2727,21 @@
         <w:rPr>
           <w:szCs w:val="18"/>
         </w:rPr>
-        <w:t>[11] P. Barber´a, J. T. Jost, J. Nagler, J. A. Tucker, and R. Bonneau, “Tweeting</w:t>
+        <w:t xml:space="preserve">[11] P. </w:t>
+      </w:r>
+      <w:r>
+        <w:rPr>
+          <w:color w:val="222222"/>
+          <w:szCs w:val="18"/>
+          <w:shd w:val="clear" w:color="auto" w:fill="FFFFFF"/>
+        </w:rPr>
+        <w:t>Barberá</w:t>
+      </w:r>
+      <w:r>
+        <w:rPr>
+          <w:szCs w:val="18"/>
+        </w:rPr>
+        <w:t>, J. T. Jost, J. Nagler, J. A. Tucker, and R. Bonneau, “Tweeting</w:t>
       </w:r>
       <w:r>
         <w:rPr>
@@ -2631,7 +2909,6 @@
         <w:rPr>
           <w:szCs w:val="18"/>
         </w:rPr>
-        <w:lastRenderedPageBreak/>
         <w:t>[15] B. Analytics. United states senators on twitter. [Online]. Available:</w:t>
       </w:r>
       <w:r>
@@ -2823,10 +3100,10 @@
         <w:tblLook w:val="04A0" w:firstRow="1" w:lastRow="0" w:firstColumn="1" w:lastColumn="0" w:noHBand="0" w:noVBand="1"/>
       </w:tblPr>
       <w:tblGrid>
-        <w:gridCol w:w="2513"/>
-        <w:gridCol w:w="2511"/>
-        <w:gridCol w:w="2524"/>
-        <w:gridCol w:w="2522"/>
+        <w:gridCol w:w="1894"/>
+        <w:gridCol w:w="2161"/>
+        <w:gridCol w:w="1539"/>
+        <w:gridCol w:w="4476"/>
       </w:tblGrid>
       <w:tr>
         <w:trPr>
@@ -2954,6 +3231,12 @@
                 <w:lang w:eastAsia="zh-CN"/>
               </w:rPr>
             </w:pPr>
+            <w:r>
+              <w:rPr>
+                <w:lang w:eastAsia="zh-CN"/>
+              </w:rPr>
+              <w:t xml:space="preserve">Zakery Fyke </w:t>
+            </w:r>
           </w:p>
         </w:tc>
         <w:tc>
@@ -2968,6 +3251,12 @@
                 <w:lang w:eastAsia="zh-CN"/>
               </w:rPr>
             </w:pPr>
+            <w:r>
+              <w:rPr>
+                <w:lang w:eastAsia="zh-CN"/>
+              </w:rPr>
+              <w:t>Master Student</w:t>
+            </w:r>
           </w:p>
         </w:tc>
         <w:tc>
@@ -3012,6 +3301,32 @@
                 <w:lang w:eastAsia="zh-CN"/>
               </w:rPr>
             </w:pPr>
+            <w:r>
+              <w:rPr>
+                <w:lang w:eastAsia="zh-CN"/>
+              </w:rPr>
+              <w:t>Richard Matovu</w:t>
+            </w:r>
+          </w:p>
+        </w:tc>
+        <w:tc>
+          <w:tcPr>
+            <w:tcW w:w="2574" w:type="dxa"/>
+          </w:tcPr>
+          <w:p>
+            <w:pPr>
+              <w:pStyle w:val="Paper-Title"/>
+              <w:jc w:val="left"/>
+              <w:rPr>
+                <w:lang w:eastAsia="zh-CN"/>
+              </w:rPr>
+            </w:pPr>
+            <w:r>
+              <w:rPr>
+                <w:lang w:eastAsia="zh-CN"/>
+              </w:rPr>
+              <w:t>Phd Candidate</w:t>
+            </w:r>
           </w:p>
         </w:tc>
         <w:tc>
@@ -3042,6 +3357,8 @@
             </w:pPr>
           </w:p>
         </w:tc>
+      </w:tr>
+      <w:tr>
         <w:tc>
           <w:tcPr>
             <w:tcW w:w="2574" w:type="dxa"/>
@@ -3054,6 +3371,66 @@
                 <w:lang w:eastAsia="zh-CN"/>
               </w:rPr>
             </w:pPr>
+            <w:r>
+              <w:rPr>
+                <w:lang w:eastAsia="zh-CN"/>
+              </w:rPr>
+              <w:t>Dr. Fang Jin</w:t>
+            </w:r>
+          </w:p>
+        </w:tc>
+        <w:tc>
+          <w:tcPr>
+            <w:tcW w:w="2574" w:type="dxa"/>
+          </w:tcPr>
+          <w:p>
+            <w:pPr>
+              <w:pStyle w:val="Paper-Title"/>
+              <w:jc w:val="left"/>
+              <w:rPr>
+                <w:lang w:eastAsia="zh-CN"/>
+              </w:rPr>
+            </w:pPr>
+            <w:r>
+              <w:rPr>
+                <w:lang w:eastAsia="zh-CN"/>
+              </w:rPr>
+              <w:t>Assistant Professor</w:t>
+            </w:r>
+          </w:p>
+        </w:tc>
+        <w:tc>
+          <w:tcPr>
+            <w:tcW w:w="2574" w:type="dxa"/>
+          </w:tcPr>
+          <w:p>
+            <w:pPr>
+              <w:pStyle w:val="Paper-Title"/>
+              <w:jc w:val="left"/>
+              <w:rPr>
+                <w:lang w:eastAsia="zh-CN"/>
+              </w:rPr>
+            </w:pPr>
+          </w:p>
+        </w:tc>
+        <w:tc>
+          <w:tcPr>
+            <w:tcW w:w="2574" w:type="dxa"/>
+          </w:tcPr>
+          <w:p>
+            <w:pPr>
+              <w:pStyle w:val="Paper-Title"/>
+              <w:jc w:val="left"/>
+              <w:rPr>
+                <w:lang w:eastAsia="zh-CN"/>
+              </w:rPr>
+            </w:pPr>
+            <w:r>
+              <w:rPr>
+                <w:lang w:eastAsia="zh-CN"/>
+              </w:rPr>
+              <w:t>http://myweb.ttu.edu/fjin/</w:t>
+            </w:r>
           </w:p>
         </w:tc>
       </w:tr>

</xml_diff>